<commit_message>
Create pdf to submission
</commit_message>
<xml_diff>
--- a/Submission 1/ReportUML.docx
+++ b/Submission 1/ReportUML.docx
@@ -41,7 +41,7 @@
                     </pic:cNvPicPr>
                   </pic:nvPicPr>
                   <pic:blipFill>
-                    <a:blip r:embed="rId7" cstate="print">
+                    <a:blip r:embed="rId8" cstate="print">
                       <a:extLst>
                         <a:ext uri="{28A0092B-C50C-407E-A947-70E740481C1C}">
                           <a14:useLocalDpi xmlns:a14="http://schemas.microsoft.com/office/drawing/2010/main" val="0"/>
@@ -180,7 +180,7 @@
                     <pic:cNvPicPr/>
                   </pic:nvPicPr>
                   <pic:blipFill>
-                    <a:blip r:embed="rId8">
+                    <a:blip r:embed="rId9">
                       <a:extLst>
                         <a:ext uri="{28A0092B-C50C-407E-A947-70E740481C1C}">
                           <a14:useLocalDpi xmlns:a14="http://schemas.microsoft.com/office/drawing/2010/main" val="0"/>
@@ -333,8 +333,6 @@
         </w:rPr>
         <w:t>rupo 2)</w:t>
       </w:r>
-      <w:bookmarkStart w:id="0" w:name="_GoBack"/>
-      <w:bookmarkEnd w:id="0"/>
     </w:p>
     <w:p>
       <w:pPr>
@@ -1347,6 +1345,8 @@
         </w:rPr>
         <w:tab/>
       </w:r>
+      <w:bookmarkStart w:id="0" w:name="_GoBack"/>
+      <w:bookmarkEnd w:id="0"/>
     </w:p>
     <w:p>
       <w:pPr>
@@ -1413,7 +1413,7 @@
                     <pic:cNvPicPr/>
                   </pic:nvPicPr>
                   <pic:blipFill>
-                    <a:blip r:embed="rId9">
+                    <a:blip r:embed="rId10">
                       <a:extLst>
                         <a:ext uri="{28A0092B-C50C-407E-A947-70E740481C1C}">
                           <a14:useLocalDpi xmlns:a14="http://schemas.microsoft.com/office/drawing/2010/main" val="0"/>
@@ -1624,7 +1624,7 @@
       </w:pPr>
     </w:p>
     <w:sectPr>
-      <w:footerReference w:type="default" r:id="rId10"/>
+      <w:footerReference w:type="default" r:id="rId11"/>
       <w:pgSz w:w="11906" w:h="16838"/>
       <w:pgMar w:top="1440" w:right="1440" w:bottom="1440" w:left="1440" w:header="708" w:footer="708" w:gutter="0"/>
       <w:cols w:space="708"/>
@@ -1674,7 +1674,7 @@
       <mc:AlternateContent>
         <mc:Choice Requires="wpg">
           <w:drawing>
-            <wp:anchor distT="0" distB="0" distL="0" distR="0" simplePos="0" relativeHeight="251660288" behindDoc="0" locked="0" layoutInCell="1" allowOverlap="1" wp14:anchorId="2996F066" wp14:editId="1E914F00">
+            <wp:anchor distT="0" distB="0" distL="0" distR="0" simplePos="0" relativeHeight="251660288" behindDoc="0" locked="0" layoutInCell="1" allowOverlap="1" wp14:anchorId="3DC2B441" wp14:editId="7189F84D">
               <wp:simplePos x="0" y="0"/>
               <wp:positionH relativeFrom="margin">
                 <wp:align>right</wp:align>
@@ -1790,7 +1790,6 @@
                               <w:alias w:val="Data"/>
                               <w:tag w:val=""/>
                               <w:id w:val="-1063724354"/>
-                              <w:showingPlcHdr/>
                               <w:dataBinding w:prefixMappings="xmlns:ns0='http://schemas.microsoft.com/office/2006/coverPageProps' " w:xpath="/ns0:CoverPageProperties[1]/ns0:PublishDate[1]" w:storeItemID="{55AF091B-3C7A-41E3-B477-F2FDAA23CFDA}"/>
                               <w:date>
                                 <w:dateFormat w:val="d 'de' MMMM 'de' yyyy"/>
@@ -1799,7 +1798,6 @@
                                 <w:calendar w:val="gregorian"/>
                               </w:date>
                             </w:sdtPr>
-                            <w:sdtEndPr/>
                             <w:sdtContent>
                               <w:p>
                                 <w:pPr>
@@ -1812,7 +1810,7 @@
                                   <w:rPr>
                                     <w:color w:val="7F7F7F" w:themeColor="text1" w:themeTint="80"/>
                                   </w:rPr>
-                                  <w:t xml:space="preserve">     </w:t>
+                                  <w:t>Bases de Dados – Biblioteca de Música</w:t>
                                 </w:r>
                               </w:p>
                             </w:sdtContent>
@@ -1848,7 +1846,7 @@
         </mc:Choice>
         <mc:Fallback>
           <w:pict>
-            <v:group w14:anchorId="2996F066" id="Grupo 37" o:spid="_x0000_s1026" style="position:absolute;margin-left:416.8pt;margin-top:0;width:468pt;height:25.2pt;z-index:251660288;mso-width-percent:1000;mso-top-percent:200;mso-wrap-distance-left:0;mso-wrap-distance-right:0;mso-position-horizontal:right;mso-position-horizontal-relative:margin;mso-position-vertical-relative:bottom-margin-area;mso-width-percent:1000;mso-top-percent:200;mso-width-relative:margin;mso-height-relative:margin" coordsize="59626,3238" o:gfxdata="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">
+            <v:group w14:anchorId="3DC2B441" id="Grupo 37" o:spid="_x0000_s1026" style="position:absolute;margin-left:416.8pt;margin-top:0;width:468pt;height:25.2pt;z-index:251660288;mso-width-percent:1000;mso-top-percent:200;mso-wrap-distance-left:0;mso-wrap-distance-right:0;mso-position-horizontal:right;mso-position-horizontal-relative:margin;mso-position-vertical-relative:bottom-margin-area;mso-width-percent:1000;mso-top-percent:200;mso-width-relative:margin;mso-height-relative:margin" coordsize="59626,3238" o:gfxdata="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">
               <v:rect id="Retângulo 38" o:spid="_x0000_s1027" style="position:absolute;left:190;width:59436;height:188;visibility:visible;mso-wrap-style:square;v-text-anchor:middle" o:gfxdata="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" fillcolor="black [3213]" stroked="f" strokeweight="1pt"/>
               <v:shapetype id="_x0000_t202" coordsize="21600,21600" o:spt="202" path="m,l,21600r21600,l21600,xe">
                 <v:stroke joinstyle="miter"/>
@@ -1865,7 +1863,6 @@
                         <w:alias w:val="Data"/>
                         <w:tag w:val=""/>
                         <w:id w:val="-1063724354"/>
-                        <w:showingPlcHdr/>
                         <w:dataBinding w:prefixMappings="xmlns:ns0='http://schemas.microsoft.com/office/2006/coverPageProps' " w:xpath="/ns0:CoverPageProperties[1]/ns0:PublishDate[1]" w:storeItemID="{55AF091B-3C7A-41E3-B477-F2FDAA23CFDA}"/>
                         <w:date>
                           <w:dateFormat w:val="d 'de' MMMM 'de' yyyy"/>
@@ -1874,7 +1871,6 @@
                           <w:calendar w:val="gregorian"/>
                         </w:date>
                       </w:sdtPr>
-                      <w:sdtEndPr/>
                       <w:sdtContent>
                         <w:p>
                           <w:pPr>
@@ -1887,7 +1883,7 @@
                             <w:rPr>
                               <w:color w:val="7F7F7F" w:themeColor="text1" w:themeTint="80"/>
                             </w:rPr>
-                            <w:t xml:space="preserve">     </w:t>
+                            <w:t>Bases de Dados – Biblioteca de Música</w:t>
                           </w:r>
                         </w:p>
                       </w:sdtContent>
@@ -1916,7 +1912,7 @@
       <mc:AlternateContent>
         <mc:Choice Requires="wps">
           <w:drawing>
-            <wp:anchor distT="0" distB="0" distL="0" distR="0" simplePos="0" relativeHeight="251659264" behindDoc="0" locked="0" layoutInCell="1" allowOverlap="1" wp14:anchorId="47907397" wp14:editId="0BAF315D">
+            <wp:anchor distT="0" distB="0" distL="0" distR="0" simplePos="0" relativeHeight="251659264" behindDoc="0" locked="0" layoutInCell="1" allowOverlap="1" wp14:anchorId="5507A83E" wp14:editId="21CE3F8C">
               <wp:simplePos x="0" y="0"/>
               <wp:positionH relativeFrom="rightMargin">
                 <wp:align>left</wp:align>
@@ -2047,7 +2043,7 @@
         </mc:Choice>
         <mc:Fallback>
           <w:pict>
-            <v:rect w14:anchorId="47907397" id="Retângulo 40" o:spid="_x0000_s1029" style="position:absolute;margin-left:0;margin-top:0;width:36pt;height:25.2pt;z-index:251659264;visibility:visible;mso-wrap-style:square;mso-width-percent:0;mso-height-percent:0;mso-top-percent:200;mso-wrap-distance-left:0;mso-wrap-distance-top:0;mso-wrap-distance-right:0;mso-wrap-distance-bottom:0;mso-position-horizontal:left;mso-position-horizontal-relative:right-margin-area;mso-position-vertical-relative:bottom-margin-area;mso-width-percent:0;mso-height-percent:0;mso-top-percent:200;mso-width-relative:margin;mso-height-relative:margin;v-text-anchor:bottom" o:gfxdata="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" fillcolor="black [3213]" stroked="f" strokeweight="3pt">
+            <v:rect w14:anchorId="5507A83E" id="Retângulo 40" o:spid="_x0000_s1029" style="position:absolute;margin-left:0;margin-top:0;width:36pt;height:25.2pt;z-index:251659264;visibility:visible;mso-wrap-style:square;mso-width-percent:0;mso-height-percent:0;mso-top-percent:200;mso-wrap-distance-left:0;mso-wrap-distance-top:0;mso-wrap-distance-right:0;mso-wrap-distance-bottom:0;mso-position-horizontal:left;mso-position-horizontal-relative:right-margin-area;mso-position-vertical-relative:bottom-margin-area;mso-width-percent:0;mso-height-percent:0;mso-top-percent:200;mso-width-relative:margin;mso-height-relative:margin;v-text-anchor:bottom" o:gfxdata="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" fillcolor="black [3213]" stroked="f" strokeweight="3pt">
               <v:textbox>
                 <w:txbxContent>
                   <w:p>
@@ -3524,4 +3520,23 @@
     </a:ext>
   </a:extLst>
 </a:theme>
+</file>
+
+<file path=customXml/item1.xml><?xml version="1.0" encoding="utf-8"?>
+<CoverPageProperties xmlns="http://schemas.microsoft.com/office/2006/coverPageProps">
+  <PublishDate>Bases de Dados – Biblioteca de Música</PublishDate>
+  <Abstract/>
+  <CompanyAddress/>
+  <CompanyPhone/>
+  <CompanyFax/>
+  <CompanyEmail/>
+</CoverPageProperties>
+</file>
+
+<file path=customXml/itemProps1.xml><?xml version="1.0" encoding="utf-8"?>
+<ds:datastoreItem xmlns:ds="http://schemas.openxmlformats.org/officeDocument/2006/customXml" ds:itemID="{55AF091B-3C7A-41E3-B477-F2FDAA23CFDA}">
+  <ds:schemaRefs>
+    <ds:schemaRef ds:uri="http://schemas.microsoft.com/office/2006/coverPageProps"/>
+  </ds:schemaRefs>
+</ds:datastoreItem>
 </file>
</xml_diff>

<commit_message>
Final version - Submition 1
</commit_message>
<xml_diff>
--- a/Submission 1/ReportUML.docx
+++ b/Submission 1/ReportUML.docx
@@ -644,19 +644,7 @@
           <w:szCs w:val="24"/>
           <w:lang w:eastAsia="en-GB"/>
         </w:rPr>
-        <w:t>colaborativa, isto é, uma playlist em que diversos utilizadores pod</w:t>
-      </w:r>
-      <w:bookmarkStart w:id="0" w:name="_GoBack"/>
-      <w:bookmarkEnd w:id="0"/>
-      <w:r>
-        <w:rPr>
-          <w:rFonts w:ascii="Arial" w:eastAsia="Times New Roman" w:hAnsi="Arial" w:cs="Arial"/>
-          <w:color w:val="000000"/>
-          <w:sz w:val="24"/>
-          <w:szCs w:val="24"/>
-          <w:lang w:eastAsia="en-GB"/>
-        </w:rPr>
-        <w:t>em escolher as músicas a incluir.</w:t>
+        <w:t>colaborativa, isto é, uma playlist em que diversos utilizadores podem escolher as músicas a incluir.</w:t>
       </w:r>
     </w:p>
     <w:p>
@@ -748,7 +736,27 @@
           <w:szCs w:val="24"/>
           <w:lang w:eastAsia="en-GB"/>
         </w:rPr>
-        <w:t>Também é mantido o registo sobre quanto tempo o utilizador esteve a ouvir músicas através desta plataforma</w:t>
+        <w:t xml:space="preserve">Também é mantido o registo sobre quanto tempo o utilizador esteve a ouvir músicas </w:t>
+      </w:r>
+      <w:r>
+        <w:rPr>
+          <w:rFonts w:ascii="Arial" w:eastAsia="Times New Roman" w:hAnsi="Arial" w:cs="Arial"/>
+          <w:color w:val="000000"/>
+          <w:sz w:val="24"/>
+          <w:szCs w:val="24"/>
+          <w:lang w:eastAsia="en-GB"/>
+        </w:rPr>
+        <w:t xml:space="preserve">numa determinada data </w:t>
+      </w:r>
+      <w:r>
+        <w:rPr>
+          <w:rFonts w:ascii="Arial" w:eastAsia="Times New Roman" w:hAnsi="Arial" w:cs="Arial"/>
+          <w:color w:val="000000"/>
+          <w:sz w:val="24"/>
+          <w:szCs w:val="24"/>
+          <w:lang w:eastAsia="en-GB"/>
+        </w:rPr>
+        <w:t>através desta plataforma</w:t>
       </w:r>
       <w:r>
         <w:rPr>
@@ -906,7 +914,7 @@
           <w:sz w:val="24"/>
           <w:szCs w:val="24"/>
         </w:rPr>
-        <w:t xml:space="preserve"> álbum que por sua vez vai ter um ano de lançamento.</w:t>
+        <w:t xml:space="preserve"> álbum.</w:t>
       </w:r>
     </w:p>
     <w:p>
@@ -1135,7 +1143,19 @@
           <w:szCs w:val="24"/>
           <w:lang w:eastAsia="en-GB"/>
         </w:rPr>
-        <w:t xml:space="preserve">desempenhado por cada um dos artistas que a compõem, ou seja, se um dado </w:t>
+        <w:t>desempenhado por cada</w:t>
+      </w:r>
+      <w:bookmarkStart w:id="0" w:name="_GoBack"/>
+      <w:bookmarkEnd w:id="0"/>
+      <w:r>
+        <w:rPr>
+          <w:rFonts w:ascii="Arial" w:eastAsia="Times New Roman" w:hAnsi="Arial" w:cs="Arial"/>
+          <w:color w:val="000000"/>
+          <w:sz w:val="24"/>
+          <w:szCs w:val="24"/>
+          <w:lang w:eastAsia="en-GB"/>
+        </w:rPr>
+        <w:t xml:space="preserve"> um dos artistas que a compõem, ou seja, se um dado </w:t>
       </w:r>
       <w:r>
         <w:rPr>
@@ -1165,7 +1185,37 @@
           <w:szCs w:val="24"/>
           <w:lang w:eastAsia="en-GB"/>
         </w:rPr>
-        <w:t xml:space="preserve"> ou guitarrista. A partir dos álbuns que uma determinada entidade musical compôs é possível </w:t>
+        <w:t>,</w:t>
+      </w:r>
+      <w:r>
+        <w:rPr>
+          <w:rFonts w:ascii="Arial" w:eastAsia="Times New Roman" w:hAnsi="Arial" w:cs="Arial"/>
+          <w:color w:val="000000"/>
+          <w:sz w:val="24"/>
+          <w:szCs w:val="24"/>
+          <w:lang w:eastAsia="en-GB"/>
+        </w:rPr>
+        <w:t xml:space="preserve"> guitarrista</w:t>
+      </w:r>
+      <w:r>
+        <w:rPr>
+          <w:rFonts w:ascii="Arial" w:eastAsia="Times New Roman" w:hAnsi="Arial" w:cs="Arial"/>
+          <w:color w:val="000000"/>
+          <w:sz w:val="24"/>
+          <w:szCs w:val="24"/>
+          <w:lang w:eastAsia="en-GB"/>
+        </w:rPr>
+        <w:t>, entre outros</w:t>
+      </w:r>
+      <w:r>
+        <w:rPr>
+          <w:rFonts w:ascii="Arial" w:eastAsia="Times New Roman" w:hAnsi="Arial" w:cs="Arial"/>
+          <w:color w:val="000000"/>
+          <w:sz w:val="24"/>
+          <w:szCs w:val="24"/>
+          <w:lang w:eastAsia="en-GB"/>
+        </w:rPr>
+        <w:t xml:space="preserve">. A partir dos álbuns que uma determinada entidade musical compôs é possível </w:t>
       </w:r>
       <w:r>
         <w:rPr>
@@ -3135,7 +3185,6 @@
   <w:style w:type="character" w:default="1" w:styleId="Tipodeletrapredefinidodopargrafo">
     <w:name w:val="Default Paragraph Font"/>
     <w:uiPriority w:val="1"/>
-    <w:semiHidden/>
     <w:unhideWhenUsed/>
   </w:style>
   <w:style w:type="table" w:default="1" w:styleId="Tabelanormal">

</xml_diff>

<commit_message>
Changes on Class Diagram - Submition 1
</commit_message>
<xml_diff>
--- a/Submission 1/ReportUML.docx
+++ b/Submission 1/ReportUML.docx
@@ -1767,7 +1767,7 @@
           <w:szCs w:val="24"/>
           <w:lang w:eastAsia="en-GB"/>
         </w:rPr>
-        <w:t xml:space="preserve">                         </w:t>
+        <w:t xml:space="preserve">                        </w:t>
       </w:r>
     </w:p>
     <w:p>
@@ -1786,24 +1786,37 @@
       </w:pPr>
       <w:r>
         <w:rPr>
-          <w:rFonts w:cstheme="minorHAnsi"/>
+          <w:rFonts w:ascii="Tahoma" w:eastAsia="Times New Roman" w:hAnsi="Tahoma" w:cs="Tahoma"/>
+          <w:b/>
+          <w:bCs/>
           <w:noProof/>
-          <w:color w:val="000000" w:themeColor="text1"/>
+          <w:color w:val="000000"/>
+          <w:sz w:val="44"/>
+          <w:szCs w:val="44"/>
+          <w:lang w:eastAsia="en-GB"/>
         </w:rPr>
         <w:lastRenderedPageBreak/>
         <w:drawing>
-          <wp:anchor distT="0" distB="0" distL="114300" distR="114300" simplePos="0" relativeHeight="251664384" behindDoc="0" locked="0" layoutInCell="1" allowOverlap="1" wp14:anchorId="7852FFEE" wp14:editId="0CAE5344">
+          <wp:anchor distT="0" distB="0" distL="114300" distR="114300" simplePos="0" relativeHeight="251666432" behindDoc="0" locked="0" layoutInCell="1" allowOverlap="1" wp14:anchorId="3664F00C" wp14:editId="1C5B5FE2">
             <wp:simplePos x="0" y="0"/>
             <wp:positionH relativeFrom="margin">
               <wp:align>center</wp:align>
             </wp:positionH>
             <wp:positionV relativeFrom="paragraph">
-              <wp:posOffset>485140</wp:posOffset>
+              <wp:posOffset>485775</wp:posOffset>
             </wp:positionV>
-            <wp:extent cx="8490585" cy="5293360"/>
-            <wp:effectExtent l="0" t="0" r="5715" b="2540"/>
-            <wp:wrapNone/>
-            <wp:docPr id="1" name="Imagem 1"/>
+            <wp:extent cx="9490710" cy="5227320"/>
+            <wp:effectExtent l="0" t="0" r="0" b="0"/>
+            <wp:wrapThrough wrapText="bothSides">
+              <wp:wrapPolygon edited="0">
+                <wp:start x="0" y="0"/>
+                <wp:lineTo x="0" y="21490"/>
+                <wp:lineTo x="21548" y="21490"/>
+                <wp:lineTo x="21548" y="0"/>
+                <wp:lineTo x="0" y="0"/>
+              </wp:wrapPolygon>
+            </wp:wrapThrough>
+            <wp:docPr id="4" name="Imagem 4"/>
             <wp:cNvGraphicFramePr>
               <a:graphicFrameLocks xmlns:a="http://schemas.openxmlformats.org/drawingml/2006/main" noChangeAspect="1"/>
             </wp:cNvGraphicFramePr>
@@ -1811,8 +1824,10 @@
               <a:graphicData uri="http://schemas.openxmlformats.org/drawingml/2006/picture">
                 <pic:pic xmlns:pic="http://schemas.openxmlformats.org/drawingml/2006/picture">
                   <pic:nvPicPr>
-                    <pic:cNvPr id="1" name=""/>
-                    <pic:cNvPicPr/>
+                    <pic:cNvPr id="0" name="Picture 1"/>
+                    <pic:cNvPicPr>
+                      <a:picLocks noChangeAspect="1" noChangeArrowheads="1"/>
+                    </pic:cNvPicPr>
                   </pic:nvPicPr>
                   <pic:blipFill>
                     <a:blip r:embed="rId13">
@@ -1822,18 +1837,23 @@
                         </a:ext>
                       </a:extLst>
                     </a:blip>
+                    <a:srcRect/>
                     <a:stretch>
                       <a:fillRect/>
                     </a:stretch>
                   </pic:blipFill>
-                  <pic:spPr>
+                  <pic:spPr bwMode="auto">
                     <a:xfrm>
                       <a:off x="0" y="0"/>
-                      <a:ext cx="8490585" cy="5293360"/>
+                      <a:ext cx="9490710" cy="5227320"/>
                     </a:xfrm>
                     <a:prstGeom prst="rect">
                       <a:avLst/>
                     </a:prstGeom>
+                    <a:noFill/>
+                    <a:ln>
+                      <a:noFill/>
+                    </a:ln>
                   </pic:spPr>
                 </pic:pic>
               </a:graphicData>
@@ -1857,48 +1877,10 @@
           <w:szCs w:val="44"/>
           <w:lang w:eastAsia="en-GB"/>
         </w:rPr>
-        <w:t>D</w:t>
-      </w:r>
-      <w:r>
-        <w:rPr>
-          <w:rFonts w:ascii="Tahoma" w:eastAsia="Times New Roman" w:hAnsi="Tahoma" w:cs="Tahoma"/>
-          <w:b/>
-          <w:bCs/>
-          <w:color w:val="000000"/>
-          <w:sz w:val="44"/>
-          <w:szCs w:val="44"/>
-          <w:lang w:eastAsia="en-GB"/>
-        </w:rPr>
-        <w:t>iag</w:t>
+        <w:t>Diagrama de Classes</w:t>
       </w:r>
       <w:bookmarkStart w:id="0" w:name="_GoBack"/>
       <w:bookmarkEnd w:id="0"/>
-      <w:r>
-        <w:rPr>
-          <w:rFonts w:ascii="Tahoma" w:eastAsia="Times New Roman" w:hAnsi="Tahoma" w:cs="Tahoma"/>
-          <w:b/>
-          <w:bCs/>
-          <w:color w:val="000000"/>
-          <w:sz w:val="44"/>
-          <w:szCs w:val="44"/>
-          <w:lang w:eastAsia="en-GB"/>
-        </w:rPr>
-        <w:t>rama de Classes</w:t>
-      </w:r>
-    </w:p>
-    <w:p>
-      <w:pPr>
-        <w:pStyle w:val="NormalWeb"/>
-        <w:spacing w:before="0" w:beforeAutospacing="0"/>
-        <w:jc w:val="both"/>
-        <w:rPr>
-          <w:rFonts w:asciiTheme="minorHAnsi" w:hAnsiTheme="minorHAnsi" w:cstheme="minorHAnsi"/>
-          <w:color w:val="000000" w:themeColor="text1"/>
-          <w:sz w:val="22"/>
-          <w:szCs w:val="22"/>
-          <w:lang w:val="pt-PT"/>
-        </w:rPr>
-      </w:pPr>
     </w:p>
     <w:sectPr>
       <w:footerReference w:type="default" r:id="rId14"/>
@@ -2074,6 +2056,7 @@
                                 <w:calendar w:val="gregorian"/>
                               </w:date>
                             </w:sdtPr>
+                            <w:sdtEndPr/>
                             <w:sdtContent>
                               <w:p>
                                 <w:pPr>
@@ -2147,6 +2130,7 @@
                           <w:calendar w:val="gregorian"/>
                         </w:date>
                       </w:sdtPr>
+                      <w:sdtEndPr/>
                       <w:sdtContent>
                         <w:p>
                           <w:pPr>
@@ -2522,6 +2506,7 @@
                                 <w:calendar w:val="gregorian"/>
                               </w:date>
                             </w:sdtPr>
+                            <w:sdtEndPr/>
                             <w:sdtContent>
                               <w:p>
                                 <w:pPr>
@@ -2595,6 +2580,7 @@
                           <w:calendar w:val="gregorian"/>
                         </w:date>
                       </w:sdtPr>
+                      <w:sdtEndPr/>
                       <w:sdtContent>
                         <w:p>
                           <w:pPr>
@@ -4371,7 +4357,7 @@
 </file>
 
 <file path=customXml/itemProps2.xml><?xml version="1.0" encoding="utf-8"?>
-<ds:datastoreItem xmlns:ds="http://schemas.openxmlformats.org/officeDocument/2006/customXml" ds:itemID="{2E22E507-5EB0-4AAA-9AD9-3B33EC33A04E}">
+<ds:datastoreItem xmlns:ds="http://schemas.openxmlformats.org/officeDocument/2006/customXml" ds:itemID="{C88FCA1B-2DC3-4C0D-94CC-E820FA33179E}">
   <ds:schemaRefs>
     <ds:schemaRef ds:uri="http://schemas.openxmlformats.org/officeDocument/2006/bibliography"/>
   </ds:schemaRefs>

</xml_diff>

<commit_message>
Cleaning - Submition 1 Final
</commit_message>
<xml_diff>
--- a/Submission 1/ReportUML.docx
+++ b/Submission 1/ReportUML.docx
@@ -599,7 +599,6 @@
         </w:rPr>
         <w:t xml:space="preserve">O projeto escolhido consiste na gestão de uma biblioteca de música com funções semelhantes ao </w:t>
       </w:r>
-      <w:proofErr w:type="spellStart"/>
       <w:r>
         <w:rPr>
           <w:rFonts w:ascii="Tahoma" w:eastAsia="Yu Gothic" w:hAnsi="Tahoma" w:cs="Tahoma"/>
@@ -612,7 +611,6 @@
         </w:rPr>
         <w:t>Spotify</w:t>
       </w:r>
-      <w:proofErr w:type="spellEnd"/>
       <w:r>
         <w:rPr>
           <w:rFonts w:ascii="Tahoma" w:eastAsia="Yu Gothic" w:hAnsi="Tahoma" w:cs="Tahoma"/>
@@ -1032,7 +1030,19 @@
           <w:szCs w:val="24"/>
           <w:lang w:eastAsia="en-GB"/>
         </w:rPr>
-        <w:t xml:space="preserve"> estando </w:t>
+        <w:t>, estando também</w:t>
+      </w:r>
+      <w:bookmarkStart w:id="0" w:name="_GoBack"/>
+      <w:bookmarkEnd w:id="0"/>
+      <w:r>
+        <w:rPr>
+          <w:rFonts w:ascii="Tahoma" w:eastAsia="Yu Gothic" w:hAnsi="Tahoma" w:cs="Tahoma"/>
+          <w:color w:val="000000"/>
+          <w:sz w:val="24"/>
+          <w:szCs w:val="24"/>
+          <w:lang w:eastAsia="en-GB"/>
+        </w:rPr>
+        <w:t xml:space="preserve"> </w:t>
       </w:r>
       <w:r>
         <w:rPr>
@@ -1879,8 +1889,6 @@
         </w:rPr>
         <w:t>Diagrama de Classes</w:t>
       </w:r>
-      <w:bookmarkStart w:id="0" w:name="_GoBack"/>
-      <w:bookmarkEnd w:id="0"/>
     </w:p>
     <w:sectPr>
       <w:footerReference w:type="default" r:id="rId14"/>
@@ -4357,7 +4365,7 @@
 </file>
 
 <file path=customXml/itemProps2.xml><?xml version="1.0" encoding="utf-8"?>
-<ds:datastoreItem xmlns:ds="http://schemas.openxmlformats.org/officeDocument/2006/customXml" ds:itemID="{C88FCA1B-2DC3-4C0D-94CC-E820FA33179E}">
+<ds:datastoreItem xmlns:ds="http://schemas.openxmlformats.org/officeDocument/2006/customXml" ds:itemID="{979994A0-48A7-4BC3-BAE2-E18A560957D2}">
   <ds:schemaRefs>
     <ds:schemaRef ds:uri="http://schemas.openxmlformats.org/officeDocument/2006/bibliography"/>
   </ds:schemaRefs>

</xml_diff>